<commit_message>
ManageAccess Verified access email sendng added
</commit_message>
<xml_diff>
--- a/Summary.docx
+++ b/Summary.docx
@@ -1,6 +1,6 @@
 
 <file path=word/document.xml><?xml version="1.0" encoding="utf-8"?>
-<w:document xmlns:wpc="http://schemas.microsoft.com/office/word/2010/wordprocessingCanvas" xmlns:cx="http://schemas.microsoft.com/office/drawing/2014/chartex" xmlns:cx1="http://schemas.microsoft.com/office/drawing/2015/9/8/chartex" xmlns:cx2="http://schemas.microsoft.com/office/drawing/2015/10/21/chartex" xmlns:cx3="http://schemas.microsoft.com/office/drawing/2016/5/9/chartex" xmlns:cx4="http://schemas.microsoft.com/office/drawing/2016/5/10/chartex" xmlns:cx5="http://schemas.microsoft.com/office/drawing/2016/5/11/chartex" xmlns:cx6="http://schemas.microsoft.com/office/drawing/2016/5/12/chartex" xmlns:cx7="http://schemas.microsoft.com/office/drawing/2016/5/13/chartex" xmlns:cx8="http://schemas.microsoft.com/office/drawing/2016/5/14/chartex" xmlns:mc="http://schemas.openxmlformats.org/markup-compatibility/2006" xmlns:aink="http://schemas.microsoft.com/office/drawing/2016/ink" xmlns:am3d="http://schemas.microsoft.com/office/drawing/2017/model3d" xmlns:o="urn:schemas-microsoft-com:office:office" xmlns:oel="http://schemas.microsoft.com/office/2019/extlst" xmlns:r="http://schemas.openxmlformats.org/officeDocument/2006/relationships" xmlns:m="http://schemas.openxmlformats.org/officeDocument/2006/math" xmlns:v="urn:schemas-microsoft-com:vml" xmlns:wp14="http://schemas.microsoft.com/office/word/2010/wordprocessingDrawing" xmlns:wp="http://schemas.openxmlformats.org/drawingml/2006/wordprocessingDrawing" xmlns:w10="urn:schemas-microsoft-com:office:word" xmlns:w="http://schemas.openxmlformats.org/wordprocessingml/2006/main" xmlns:w14="http://schemas.microsoft.com/office/word/2010/wordml" xmlns:w15="http://schemas.microsoft.com/office/word/2012/wordml" xmlns:w16cex="http://schemas.microsoft.com/office/word/2018/wordml/cex" xmlns:w16cid="http://schemas.microsoft.com/office/word/2016/wordml/cid" xmlns:w16="http://schemas.microsoft.com/office/word/2018/wordml" xmlns:w16sdtdh="http://schemas.microsoft.com/office/word/2020/wordml/sdtdatahash" xmlns:w16se="http://schemas.microsoft.com/office/word/2015/wordml/symex" xmlns:wpg="http://schemas.microsoft.com/office/word/2010/wordprocessingGroup" xmlns:wpi="http://schemas.microsoft.com/office/word/2010/wordprocessingInk" xmlns:wne="http://schemas.microsoft.com/office/word/2006/wordml" xmlns:wps="http://schemas.microsoft.com/office/word/2010/wordprocessingShape" mc:Ignorable="w14 w15 w16se w16cid w16 w16cex w16sdtdh wp14">
+<w:document xmlns:wpc="http://schemas.microsoft.com/office/word/2010/wordprocessingCanvas" xmlns:cx="http://schemas.microsoft.com/office/drawing/2014/chartex" xmlns:cx1="http://schemas.microsoft.com/office/drawing/2015/9/8/chartex" xmlns:cx2="http://schemas.microsoft.com/office/drawing/2015/10/21/chartex" xmlns:cx3="http://schemas.microsoft.com/office/drawing/2016/5/9/chartex" xmlns:cx4="http://schemas.microsoft.com/office/drawing/2016/5/10/chartex" xmlns:cx5="http://schemas.microsoft.com/office/drawing/2016/5/11/chartex" xmlns:cx6="http://schemas.microsoft.com/office/drawing/2016/5/12/chartex" xmlns:cx7="http://schemas.microsoft.com/office/drawing/2016/5/13/chartex" xmlns:cx8="http://schemas.microsoft.com/office/drawing/2016/5/14/chartex" xmlns:mc="http://schemas.openxmlformats.org/markup-compatibility/2006" xmlns:aink="http://schemas.microsoft.com/office/drawing/2016/ink" xmlns:am3d="http://schemas.microsoft.com/office/drawing/2017/model3d" xmlns:o="urn:schemas-microsoft-com:office:office" xmlns:r="http://schemas.openxmlformats.org/officeDocument/2006/relationships" xmlns:m="http://schemas.openxmlformats.org/officeDocument/2006/math" xmlns:v="urn:schemas-microsoft-com:vml" xmlns:wp14="http://schemas.microsoft.com/office/word/2010/wordprocessingDrawing" xmlns:wp="http://schemas.openxmlformats.org/drawingml/2006/wordprocessingDrawing" xmlns:w10="urn:schemas-microsoft-com:office:word" xmlns:w="http://schemas.openxmlformats.org/wordprocessingml/2006/main" xmlns:w14="http://schemas.microsoft.com/office/word/2010/wordml" xmlns:w15="http://schemas.microsoft.com/office/word/2012/wordml" xmlns:w16cex="http://schemas.microsoft.com/office/word/2018/wordml/cex" xmlns:w16cid="http://schemas.microsoft.com/office/word/2016/wordml/cid" xmlns:w16="http://schemas.microsoft.com/office/word/2018/wordml" xmlns:w16sdtdh="http://schemas.microsoft.com/office/word/2020/wordml/sdtdatahash" xmlns:w16se="http://schemas.microsoft.com/office/word/2015/wordml/symex" xmlns:wpg="http://schemas.microsoft.com/office/word/2010/wordprocessingGroup" xmlns:wpi="http://schemas.microsoft.com/office/word/2010/wordprocessingInk" xmlns:wne="http://schemas.microsoft.com/office/word/2006/wordml" xmlns:wps="http://schemas.microsoft.com/office/word/2010/wordprocessingShape" mc:Ignorable="w14 w15 w16se w16cid w16 w16cex w16sdtdh wp14">
   <w:body>
     <w:p/>
     <w:p>
@@ -167,24 +167,106 @@
           <w:sz w:val="24"/>
           <w:szCs w:val="24"/>
         </w:rPr>
-        <w:t xml:space="preserve">view </w:t>
-      </w:r>
-      <w:proofErr w:type="gramStart"/>
-      <w:r>
-        <w:rPr>
-          <w:sz w:val="24"/>
-          <w:szCs w:val="24"/>
-        </w:rPr>
-        <w:t>analytics</w:t>
-      </w:r>
-      <w:proofErr w:type="gramEnd"/>
-      <w:r>
-        <w:rPr>
-          <w:sz w:val="24"/>
-          <w:szCs w:val="24"/>
+        <w:t xml:space="preserve">view analytics </w:t>
+      </w:r>
+    </w:p>
+    <w:p>
+      <w:pPr>
+        <w:ind w:left="2160"/>
+        <w:rPr>
+          <w:sz w:val="24"/>
+          <w:szCs w:val="24"/>
+        </w:rPr>
+      </w:pPr>
+      <w:r>
+        <w:rPr>
+          <w:sz w:val="24"/>
+          <w:szCs w:val="24"/>
+        </w:rPr>
+        <w:t>-</w:t>
+      </w:r>
+      <w:r>
+        <w:rPr>
+          <w:sz w:val="24"/>
+          <w:szCs w:val="24"/>
+          <w:highlight w:val="red"/>
+        </w:rPr>
+        <w:t>verified</w:t>
+      </w:r>
+      <w:r>
+        <w:rPr>
+          <w:sz w:val="24"/>
+          <w:szCs w:val="24"/>
+          <w:highlight w:val="red"/>
         </w:rPr>
         <w:t xml:space="preserve"> </w:t>
       </w:r>
+      <w:r>
+        <w:rPr>
+          <w:sz w:val="24"/>
+          <w:szCs w:val="24"/>
+          <w:highlight w:val="red"/>
+        </w:rPr>
+        <w:t>&amp;</w:t>
+      </w:r>
+      <w:r>
+        <w:rPr>
+          <w:sz w:val="24"/>
+          <w:szCs w:val="24"/>
+          <w:highlight w:val="red"/>
+        </w:rPr>
+        <w:t xml:space="preserve"> </w:t>
+      </w:r>
+      <w:r>
+        <w:rPr>
+          <w:sz w:val="24"/>
+          <w:szCs w:val="24"/>
+          <w:highlight w:val="red"/>
+        </w:rPr>
+        <w:t>unverified users</w:t>
+      </w:r>
+      <w:r>
+        <w:rPr>
+          <w:sz w:val="24"/>
+          <w:szCs w:val="24"/>
+        </w:rPr>
+        <w:t xml:space="preserve"> </w:t>
+      </w:r>
+      <w:r>
+        <w:rPr>
+          <w:sz w:val="24"/>
+          <w:szCs w:val="24"/>
+        </w:rPr>
+        <w:t xml:space="preserve"> - validation,</w:t>
+      </w:r>
+      <w:r>
+        <w:rPr>
+          <w:sz w:val="24"/>
+          <w:szCs w:val="24"/>
+        </w:rPr>
+        <w:t xml:space="preserve"> </w:t>
+      </w:r>
+      <w:r>
+        <w:rPr>
+          <w:sz w:val="24"/>
+          <w:szCs w:val="24"/>
+        </w:rPr>
+        <w:t>design,</w:t>
+      </w:r>
+      <w:r>
+        <w:rPr>
+          <w:sz w:val="24"/>
+          <w:szCs w:val="24"/>
+        </w:rPr>
+        <w:t xml:space="preserve"> and </w:t>
+      </w:r>
+      <w:r>
+        <w:rPr>
+          <w:sz w:val="24"/>
+          <w:szCs w:val="24"/>
+        </w:rPr>
+        <w:t>animation</w:t>
+      </w:r>
     </w:p>
     <w:p>
       <w:pPr>
@@ -199,86 +281,58 @@
           <w:sz w:val="24"/>
           <w:szCs w:val="24"/>
         </w:rPr>
+        <w:t>-number of users (each batch yr &amp; programs)</w:t>
+      </w:r>
+    </w:p>
+    <w:p>
+      <w:pPr>
+        <w:ind w:left="1440" w:firstLine="720"/>
+        <w:rPr>
+          <w:sz w:val="24"/>
+          <w:szCs w:val="24"/>
+        </w:rPr>
+      </w:pPr>
+      <w:r>
+        <w:rPr>
+          <w:sz w:val="24"/>
+          <w:szCs w:val="24"/>
+        </w:rPr>
         <w:t>-</w:t>
       </w:r>
       <w:r>
         <w:rPr>
           <w:sz w:val="24"/>
           <w:szCs w:val="24"/>
-          <w:highlight w:val="red"/>
-        </w:rPr>
-        <w:t>verified</w:t>
-      </w:r>
-      <w:r>
-        <w:rPr>
-          <w:sz w:val="24"/>
-          <w:szCs w:val="24"/>
-          <w:highlight w:val="red"/>
-        </w:rPr>
-        <w:t xml:space="preserve"> </w:t>
-      </w:r>
-      <w:r>
-        <w:rPr>
-          <w:sz w:val="24"/>
-          <w:szCs w:val="24"/>
-          <w:highlight w:val="red"/>
-        </w:rPr>
-        <w:t>&amp;</w:t>
-      </w:r>
-      <w:r>
-        <w:rPr>
-          <w:sz w:val="24"/>
-          <w:szCs w:val="24"/>
-          <w:highlight w:val="red"/>
-        </w:rPr>
-        <w:t xml:space="preserve"> </w:t>
-      </w:r>
-      <w:r>
-        <w:rPr>
-          <w:sz w:val="24"/>
-          <w:szCs w:val="24"/>
-          <w:highlight w:val="red"/>
-        </w:rPr>
-        <w:t>unverified users</w:t>
-      </w:r>
-      <w:r>
-        <w:rPr>
-          <w:sz w:val="24"/>
-          <w:szCs w:val="24"/>
-        </w:rPr>
-        <w:t xml:space="preserve"> sending email for verified user</w:t>
-      </w:r>
-    </w:p>
-    <w:p>
-      <w:pPr>
-        <w:ind w:left="2160"/>
-        <w:rPr>
-          <w:sz w:val="24"/>
-          <w:szCs w:val="24"/>
-        </w:rPr>
-      </w:pPr>
-      <w:r>
-        <w:rPr>
-          <w:sz w:val="24"/>
-          <w:szCs w:val="24"/>
-        </w:rPr>
-        <w:t xml:space="preserve">-number of users (each batch </w:t>
-      </w:r>
-      <w:proofErr w:type="spellStart"/>
-      <w:r>
-        <w:rPr>
-          <w:sz w:val="24"/>
-          <w:szCs w:val="24"/>
-        </w:rPr>
-        <w:t>yr</w:t>
-      </w:r>
-      <w:proofErr w:type="spellEnd"/>
-      <w:r>
-        <w:rPr>
-          <w:sz w:val="24"/>
-          <w:szCs w:val="24"/>
-        </w:rPr>
-        <w:t xml:space="preserve"> &amp; programs)</w:t>
+        </w:rPr>
+        <w:t>Employe</w:t>
+      </w:r>
+      <w:r>
+        <w:rPr>
+          <w:sz w:val="24"/>
+          <w:szCs w:val="24"/>
+        </w:rPr>
+        <w:t xml:space="preserve">d, </w:t>
+      </w:r>
+      <w:r>
+        <w:rPr>
+          <w:sz w:val="24"/>
+          <w:szCs w:val="24"/>
+        </w:rPr>
+        <w:t>unemployed</w:t>
+      </w:r>
+      <w:r>
+        <w:rPr>
+          <w:sz w:val="24"/>
+          <w:szCs w:val="24"/>
+        </w:rPr>
+        <w:t>, pursued studies</w:t>
+      </w:r>
+      <w:r>
+        <w:rPr>
+          <w:sz w:val="24"/>
+          <w:szCs w:val="24"/>
+        </w:rPr>
+        <w:t xml:space="preserve"> (yearly)</w:t>
       </w:r>
     </w:p>
     <w:p>
@@ -294,74 +348,7 @@
           <w:sz w:val="24"/>
           <w:szCs w:val="24"/>
         </w:rPr>
-        <w:t>-</w:t>
-      </w:r>
-      <w:r>
-        <w:rPr>
-          <w:sz w:val="24"/>
-          <w:szCs w:val="24"/>
-        </w:rPr>
-        <w:t>Employe</w:t>
-      </w:r>
-      <w:r>
-        <w:rPr>
-          <w:sz w:val="24"/>
-          <w:szCs w:val="24"/>
-        </w:rPr>
-        <w:t xml:space="preserve">d, </w:t>
-      </w:r>
-      <w:r>
-        <w:rPr>
-          <w:sz w:val="24"/>
-          <w:szCs w:val="24"/>
-        </w:rPr>
-        <w:t>unemployed</w:t>
-      </w:r>
-      <w:r>
-        <w:rPr>
-          <w:sz w:val="24"/>
-          <w:szCs w:val="24"/>
-        </w:rPr>
-        <w:t>, pursued studies</w:t>
-      </w:r>
-      <w:r>
-        <w:rPr>
-          <w:sz w:val="24"/>
-          <w:szCs w:val="24"/>
-        </w:rPr>
-        <w:t xml:space="preserve"> (yearly)</w:t>
-      </w:r>
-    </w:p>
-    <w:p>
-      <w:pPr>
-        <w:ind w:left="1440" w:firstLine="720"/>
-        <w:rPr>
-          <w:sz w:val="24"/>
-          <w:szCs w:val="24"/>
-        </w:rPr>
-      </w:pPr>
-      <w:r>
-        <w:rPr>
-          <w:sz w:val="24"/>
-          <w:szCs w:val="24"/>
-        </w:rPr>
-        <w:t xml:space="preserve">-Survey or </w:t>
-      </w:r>
-      <w:proofErr w:type="gramStart"/>
-      <w:r>
-        <w:rPr>
-          <w:sz w:val="24"/>
-          <w:szCs w:val="24"/>
-        </w:rPr>
-        <w:t>Feedbacks</w:t>
-      </w:r>
-      <w:proofErr w:type="gramEnd"/>
-      <w:r>
-        <w:rPr>
-          <w:sz w:val="24"/>
-          <w:szCs w:val="24"/>
-        </w:rPr>
-        <w:t xml:space="preserve"> from Alumni</w:t>
+        <w:t>-Survey or Feedbacks from Alumni</w:t>
       </w:r>
     </w:p>
     <w:p>
@@ -424,7 +411,14 @@
           <w:sz w:val="24"/>
           <w:szCs w:val="24"/>
         </w:rPr>
-        <w:t>sending email for verified user</w:t>
+        <w:t xml:space="preserve"> </w:t>
+      </w:r>
+      <w:r>
+        <w:rPr>
+          <w:sz w:val="24"/>
+          <w:szCs w:val="24"/>
+        </w:rPr>
+        <w:t>-validation, design, and animation</w:t>
       </w:r>
     </w:p>
     <w:p>
@@ -505,7 +499,7 @@
           <w:sz w:val="24"/>
           <w:szCs w:val="24"/>
         </w:rPr>
-        <w:t>list and add</w:t>
+        <w:t>edit delete</w:t>
       </w:r>
     </w:p>
     <w:p>
@@ -806,10 +800,12 @@
           <w:szCs w:val="28"/>
           <w:highlight w:val="yellow"/>
         </w:rPr>
-        <w:t xml:space="preserve">Institution (Address, social </w:t>
-      </w:r>
-      <w:proofErr w:type="gramStart"/>
-      <w:r>
+        <w:t>Institution (Address, social media and the Logo)</w:t>
+      </w:r>
+    </w:p>
+    <w:p>
+      <w:pPr>
+        <w:ind w:left="360" w:firstLine="720"/>
         <w:rPr>
           <w:b/>
           <w:bCs/>
@@ -817,9 +813,7 @@
           <w:szCs w:val="28"/>
           <w:highlight w:val="yellow"/>
         </w:rPr>
-        <w:t>media</w:t>
-      </w:r>
-      <w:proofErr w:type="gramEnd"/>
+      </w:pPr>
       <w:r>
         <w:rPr>
           <w:b/>
@@ -828,7 +822,7 @@
           <w:szCs w:val="28"/>
           <w:highlight w:val="yellow"/>
         </w:rPr>
-        <w:t xml:space="preserve"> and the Logo)</w:t>
+        <w:t>location address : Brgy. Burol, City of Dasmariñas</w:t>
       </w:r>
     </w:p>
     <w:p>
@@ -850,10 +844,12 @@
           <w:szCs w:val="28"/>
           <w:highlight w:val="yellow"/>
         </w:rPr>
-        <w:t xml:space="preserve">location </w:t>
-      </w:r>
-      <w:proofErr w:type="gramStart"/>
-      <w:r>
+        <w:t>official email address : admissionandtesting@kld.edu.ph</w:t>
+      </w:r>
+    </w:p>
+    <w:p>
+      <w:pPr>
+        <w:ind w:left="360" w:firstLine="720"/>
         <w:rPr>
           <w:b/>
           <w:bCs/>
@@ -861,9 +857,7 @@
           <w:szCs w:val="28"/>
           <w:highlight w:val="yellow"/>
         </w:rPr>
-        <w:t>address :</w:t>
-      </w:r>
-      <w:proofErr w:type="gramEnd"/>
+      </w:pPr>
       <w:r>
         <w:rPr>
           <w:b/>
@@ -872,10 +866,12 @@
           <w:szCs w:val="28"/>
           <w:highlight w:val="yellow"/>
         </w:rPr>
-        <w:t xml:space="preserve"> </w:t>
-      </w:r>
-      <w:proofErr w:type="spellStart"/>
-      <w:r>
+        <w:t>schedule 07 AM – 5 PM, Philippines</w:t>
+      </w:r>
+    </w:p>
+    <w:p>
+      <w:pPr>
+        <w:ind w:left="360" w:firstLine="720"/>
         <w:rPr>
           <w:b/>
           <w:bCs/>
@@ -883,9 +879,7 @@
           <w:szCs w:val="28"/>
           <w:highlight w:val="yellow"/>
         </w:rPr>
-        <w:t>Brgy</w:t>
-      </w:r>
-      <w:proofErr w:type="spellEnd"/>
+      </w:pPr>
       <w:r>
         <w:rPr>
           <w:b/>
@@ -894,10 +888,12 @@
           <w:szCs w:val="28"/>
           <w:highlight w:val="yellow"/>
         </w:rPr>
-        <w:t xml:space="preserve">. </w:t>
-      </w:r>
-      <w:proofErr w:type="spellStart"/>
-      <w:r>
+        <w:t>official website : https://www.kld.edu.ph/</w:t>
+      </w:r>
+    </w:p>
+    <w:p>
+      <w:pPr>
+        <w:ind w:left="360" w:firstLine="720"/>
         <w:rPr>
           <w:b/>
           <w:bCs/>
@@ -905,9 +901,7 @@
           <w:szCs w:val="28"/>
           <w:highlight w:val="yellow"/>
         </w:rPr>
-        <w:t>Burol</w:t>
-      </w:r>
-      <w:proofErr w:type="spellEnd"/>
+      </w:pPr>
       <w:r>
         <w:rPr>
           <w:b/>
@@ -916,9 +910,19 @@
           <w:szCs w:val="28"/>
           <w:highlight w:val="yellow"/>
         </w:rPr>
-        <w:t xml:space="preserve">, City of </w:t>
-      </w:r>
-      <w:proofErr w:type="spellStart"/>
+        <w:t>facebookhttps://www.facebook.com/KLDOfficialFBPage?mibextid=ZbWKwL</w:t>
+      </w:r>
+    </w:p>
+    <w:p>
+      <w:pPr>
+        <w:ind w:left="360" w:firstLine="720"/>
+        <w:rPr>
+          <w:b/>
+          <w:bCs/>
+          <w:sz w:val="28"/>
+          <w:szCs w:val="28"/>
+        </w:rPr>
+      </w:pPr>
       <w:r>
         <w:rPr>
           <w:b/>
@@ -927,197 +931,7 @@
           <w:szCs w:val="28"/>
           <w:highlight w:val="yellow"/>
         </w:rPr>
-        <w:t>Dasmariñas</w:t>
-      </w:r>
-      <w:proofErr w:type="spellEnd"/>
-    </w:p>
-    <w:p>
-      <w:pPr>
-        <w:ind w:left="360" w:firstLine="720"/>
-        <w:rPr>
-          <w:b/>
-          <w:bCs/>
-          <w:sz w:val="28"/>
-          <w:szCs w:val="28"/>
-          <w:highlight w:val="yellow"/>
-        </w:rPr>
-      </w:pPr>
-      <w:r>
-        <w:rPr>
-          <w:b/>
-          <w:bCs/>
-          <w:sz w:val="28"/>
-          <w:szCs w:val="28"/>
-          <w:highlight w:val="yellow"/>
-        </w:rPr>
-        <w:t xml:space="preserve">official email </w:t>
-      </w:r>
-      <w:proofErr w:type="gramStart"/>
-      <w:r>
-        <w:rPr>
-          <w:b/>
-          <w:bCs/>
-          <w:sz w:val="28"/>
-          <w:szCs w:val="28"/>
-          <w:highlight w:val="yellow"/>
-        </w:rPr>
-        <w:t>address :</w:t>
-      </w:r>
-      <w:proofErr w:type="gramEnd"/>
-      <w:r>
-        <w:rPr>
-          <w:b/>
-          <w:bCs/>
-          <w:sz w:val="28"/>
-          <w:szCs w:val="28"/>
-          <w:highlight w:val="yellow"/>
-        </w:rPr>
-        <w:t xml:space="preserve"> admissionandtesting@kld.edu.ph</w:t>
-      </w:r>
-    </w:p>
-    <w:p>
-      <w:pPr>
-        <w:ind w:left="360" w:firstLine="720"/>
-        <w:rPr>
-          <w:b/>
-          <w:bCs/>
-          <w:sz w:val="28"/>
-          <w:szCs w:val="28"/>
-          <w:highlight w:val="yellow"/>
-        </w:rPr>
-      </w:pPr>
-      <w:r>
-        <w:rPr>
-          <w:b/>
-          <w:bCs/>
-          <w:sz w:val="28"/>
-          <w:szCs w:val="28"/>
-          <w:highlight w:val="yellow"/>
-        </w:rPr>
-        <w:t xml:space="preserve">schedule 07 AM – 5 PM, </w:t>
-      </w:r>
-      <w:proofErr w:type="gramStart"/>
-      <w:r>
-        <w:rPr>
-          <w:b/>
-          <w:bCs/>
-          <w:sz w:val="28"/>
-          <w:szCs w:val="28"/>
-          <w:highlight w:val="yellow"/>
-        </w:rPr>
-        <w:t>Philippines</w:t>
-      </w:r>
-      <w:proofErr w:type="gramEnd"/>
-    </w:p>
-    <w:p>
-      <w:pPr>
-        <w:ind w:left="360" w:firstLine="720"/>
-        <w:rPr>
-          <w:b/>
-          <w:bCs/>
-          <w:sz w:val="28"/>
-          <w:szCs w:val="28"/>
-          <w:highlight w:val="yellow"/>
-        </w:rPr>
-      </w:pPr>
-      <w:r>
-        <w:rPr>
-          <w:b/>
-          <w:bCs/>
-          <w:sz w:val="28"/>
-          <w:szCs w:val="28"/>
-          <w:highlight w:val="yellow"/>
-        </w:rPr>
-        <w:t xml:space="preserve">official </w:t>
-      </w:r>
-      <w:proofErr w:type="gramStart"/>
-      <w:r>
-        <w:rPr>
-          <w:b/>
-          <w:bCs/>
-          <w:sz w:val="28"/>
-          <w:szCs w:val="28"/>
-          <w:highlight w:val="yellow"/>
-        </w:rPr>
-        <w:t>website :</w:t>
-      </w:r>
-      <w:proofErr w:type="gramEnd"/>
-      <w:r>
-        <w:rPr>
-          <w:b/>
-          <w:bCs/>
-          <w:sz w:val="28"/>
-          <w:szCs w:val="28"/>
-          <w:highlight w:val="yellow"/>
-        </w:rPr>
-        <w:t xml:space="preserve"> https://www.kld.edu.ph/</w:t>
-      </w:r>
-    </w:p>
-    <w:p>
-      <w:pPr>
-        <w:ind w:left="360" w:firstLine="720"/>
-        <w:rPr>
-          <w:b/>
-          <w:bCs/>
-          <w:sz w:val="28"/>
-          <w:szCs w:val="28"/>
-          <w:highlight w:val="yellow"/>
-        </w:rPr>
-      </w:pPr>
-      <w:r>
-        <w:rPr>
-          <w:b/>
-          <w:bCs/>
-          <w:sz w:val="28"/>
-          <w:szCs w:val="28"/>
-          <w:highlight w:val="yellow"/>
-        </w:rPr>
-        <w:t>facebookhttps://www.facebook.com/KLDOfficialFBPage?mibextid=ZbWKwL</w:t>
-      </w:r>
-    </w:p>
-    <w:p>
-      <w:pPr>
-        <w:ind w:left="360" w:firstLine="720"/>
-        <w:rPr>
-          <w:b/>
-          <w:bCs/>
-          <w:sz w:val="28"/>
-          <w:szCs w:val="28"/>
-        </w:rPr>
-      </w:pPr>
-      <w:proofErr w:type="spellStart"/>
-      <w:proofErr w:type="gramStart"/>
-      <w:r>
-        <w:rPr>
-          <w:b/>
-          <w:bCs/>
-          <w:sz w:val="28"/>
-          <w:szCs w:val="28"/>
-          <w:highlight w:val="yellow"/>
-        </w:rPr>
-        <w:t>youtube</w:t>
-      </w:r>
-      <w:proofErr w:type="spellEnd"/>
-      <w:r>
-        <w:rPr>
-          <w:b/>
-          <w:bCs/>
-          <w:sz w:val="28"/>
-          <w:szCs w:val="28"/>
-          <w:highlight w:val="yellow"/>
-        </w:rPr>
-        <w:t xml:space="preserve"> :</w:t>
-      </w:r>
-      <w:proofErr w:type="gramEnd"/>
-      <w:r>
-        <w:rPr>
-          <w:b/>
-          <w:bCs/>
-          <w:sz w:val="28"/>
-          <w:szCs w:val="28"/>
-          <w:highlight w:val="yellow"/>
-        </w:rPr>
-        <w:t xml:space="preserve"> https://www.youtube.com/@KLDAVP</w:t>
+        <w:t>youtube : https://www.youtube.com/@KLDAVP</w:t>
       </w:r>
     </w:p>
     <w:p>
@@ -1262,20 +1076,8 @@
           <w:szCs w:val="24"/>
           <w:highlight w:val="yellow"/>
         </w:rPr>
-        <w:t xml:space="preserve">Profile </w:t>
-      </w:r>
-      <w:proofErr w:type="gramStart"/>
-      <w:r>
-        <w:rPr>
-          <w:b/>
-          <w:bCs/>
-          <w:sz w:val="24"/>
-          <w:szCs w:val="24"/>
-          <w:highlight w:val="yellow"/>
-        </w:rPr>
-        <w:t>update</w:t>
-      </w:r>
-      <w:proofErr w:type="gramEnd"/>
+        <w:t>Profile update</w:t>
+      </w:r>
     </w:p>
     <w:p>
       <w:pPr>
@@ -1309,23 +1111,7 @@
           <w:sz w:val="24"/>
           <w:szCs w:val="24"/>
         </w:rPr>
-        <w:t xml:space="preserve">b. yearly notification to update their status. (via </w:t>
-      </w:r>
-      <w:proofErr w:type="spellStart"/>
-      <w:r>
-        <w:rPr>
-          <w:sz w:val="24"/>
-          <w:szCs w:val="24"/>
-        </w:rPr>
-        <w:t>gmail</w:t>
-      </w:r>
-      <w:proofErr w:type="spellEnd"/>
-      <w:r>
-        <w:rPr>
-          <w:sz w:val="24"/>
-          <w:szCs w:val="24"/>
-        </w:rPr>
-        <w:t>/system)</w:t>
+        <w:t>b. yearly notification to update their status. (via gmail/system)</w:t>
       </w:r>
     </w:p>
     <w:p>
@@ -1350,27 +1136,7 @@
           <w:sz w:val="24"/>
           <w:szCs w:val="24"/>
         </w:rPr>
-        <w:t xml:space="preserve">view </w:t>
-      </w:r>
-      <w:proofErr w:type="gramStart"/>
-      <w:r>
-        <w:rPr>
-          <w:b/>
-          <w:bCs/>
-          <w:sz w:val="24"/>
-          <w:szCs w:val="24"/>
-        </w:rPr>
-        <w:t>contents</w:t>
-      </w:r>
-      <w:proofErr w:type="gramEnd"/>
-      <w:r>
-        <w:rPr>
-          <w:b/>
-          <w:bCs/>
-          <w:sz w:val="24"/>
-          <w:szCs w:val="24"/>
-        </w:rPr>
-        <w:t xml:space="preserve"> </w:t>
+        <w:t xml:space="preserve">view contents </w:t>
       </w:r>
     </w:p>
     <w:p>
@@ -1428,23 +1194,7 @@
           <w:sz w:val="24"/>
           <w:szCs w:val="24"/>
         </w:rPr>
-        <w:t>c. job listing (</w:t>
-      </w:r>
-      <w:proofErr w:type="spellStart"/>
-      <w:r>
-        <w:rPr>
-          <w:sz w:val="24"/>
-          <w:szCs w:val="24"/>
-        </w:rPr>
-        <w:t>naka</w:t>
-      </w:r>
-      <w:proofErr w:type="spellEnd"/>
-      <w:r>
-        <w:rPr>
-          <w:sz w:val="24"/>
-          <w:szCs w:val="24"/>
-        </w:rPr>
-        <w:t xml:space="preserve"> sort, each programs offer a specific job)</w:t>
+        <w:t>c. job listing (naka sort, each programs offer a specific job)</w:t>
       </w:r>
     </w:p>
     <w:p>
@@ -1497,7 +1247,6 @@
         </w:rPr>
         <w:t xml:space="preserve"> </w:t>
       </w:r>
-      <w:proofErr w:type="gramStart"/>
       <w:r>
         <w:rPr>
           <w:rFonts w:ascii="Segoe UI Historic" w:hAnsi="Segoe UI Historic" w:cs="Segoe UI Historic"/>
@@ -1506,18 +1255,7 @@
           <w:szCs w:val="23"/>
           <w:shd w:val="clear" w:color="auto" w:fill="303030"/>
         </w:rPr>
-        <w:t>weekly</w:t>
-      </w:r>
-      <w:proofErr w:type="gramEnd"/>
-      <w:r>
-        <w:rPr>
-          <w:rFonts w:ascii="Segoe UI Historic" w:hAnsi="Segoe UI Historic" w:cs="Segoe UI Historic"/>
-          <w:color w:val="E2E5E9"/>
-          <w:sz w:val="23"/>
-          <w:szCs w:val="23"/>
-          <w:shd w:val="clear" w:color="auto" w:fill="303030"/>
-        </w:rPr>
-        <w:t xml:space="preserve"> </w:t>
+        <w:t xml:space="preserve">weekly </w:t>
       </w:r>
     </w:p>
     <w:p>
@@ -1630,7 +1368,7 @@
 </file>
 
 <file path=word/numbering.xml><?xml version="1.0" encoding="utf-8"?>
-<w:numbering xmlns:wpc="http://schemas.microsoft.com/office/word/2010/wordprocessingCanvas" xmlns:cx="http://schemas.microsoft.com/office/drawing/2014/chartex" xmlns:cx1="http://schemas.microsoft.com/office/drawing/2015/9/8/chartex" xmlns:cx2="http://schemas.microsoft.com/office/drawing/2015/10/21/chartex" xmlns:cx3="http://schemas.microsoft.com/office/drawing/2016/5/9/chartex" xmlns:cx4="http://schemas.microsoft.com/office/drawing/2016/5/10/chartex" xmlns:cx5="http://schemas.microsoft.com/office/drawing/2016/5/11/chartex" xmlns:cx6="http://schemas.microsoft.com/office/drawing/2016/5/12/chartex" xmlns:cx7="http://schemas.microsoft.com/office/drawing/2016/5/13/chartex" xmlns:cx8="http://schemas.microsoft.com/office/drawing/2016/5/14/chartex" xmlns:mc="http://schemas.openxmlformats.org/markup-compatibility/2006" xmlns:aink="http://schemas.microsoft.com/office/drawing/2016/ink" xmlns:am3d="http://schemas.microsoft.com/office/drawing/2017/model3d" xmlns:o="urn:schemas-microsoft-com:office:office" xmlns:oel="http://schemas.microsoft.com/office/2019/extlst" xmlns:r="http://schemas.openxmlformats.org/officeDocument/2006/relationships" xmlns:m="http://schemas.openxmlformats.org/officeDocument/2006/math" xmlns:v="urn:schemas-microsoft-com:vml" xmlns:wp14="http://schemas.microsoft.com/office/word/2010/wordprocessingDrawing" xmlns:wp="http://schemas.openxmlformats.org/drawingml/2006/wordprocessingDrawing" xmlns:w10="urn:schemas-microsoft-com:office:word" xmlns:w="http://schemas.openxmlformats.org/wordprocessingml/2006/main" xmlns:w14="http://schemas.microsoft.com/office/word/2010/wordml" xmlns:w15="http://schemas.microsoft.com/office/word/2012/wordml" xmlns:w16cex="http://schemas.microsoft.com/office/word/2018/wordml/cex" xmlns:w16cid="http://schemas.microsoft.com/office/word/2016/wordml/cid" xmlns:w16="http://schemas.microsoft.com/office/word/2018/wordml" xmlns:w16sdtdh="http://schemas.microsoft.com/office/word/2020/wordml/sdtdatahash" xmlns:w16se="http://schemas.microsoft.com/office/word/2015/wordml/symex" xmlns:wpg="http://schemas.microsoft.com/office/word/2010/wordprocessingGroup" xmlns:wpi="http://schemas.microsoft.com/office/word/2010/wordprocessingInk" xmlns:wne="http://schemas.microsoft.com/office/word/2006/wordml" xmlns:wps="http://schemas.microsoft.com/office/word/2010/wordprocessingShape" mc:Ignorable="w14 w15 w16se w16cid w16 w16cex w16sdtdh wp14">
+<w:numbering xmlns:wpc="http://schemas.microsoft.com/office/word/2010/wordprocessingCanvas" xmlns:cx="http://schemas.microsoft.com/office/drawing/2014/chartex" xmlns:cx1="http://schemas.microsoft.com/office/drawing/2015/9/8/chartex" xmlns:cx2="http://schemas.microsoft.com/office/drawing/2015/10/21/chartex" xmlns:cx3="http://schemas.microsoft.com/office/drawing/2016/5/9/chartex" xmlns:cx4="http://schemas.microsoft.com/office/drawing/2016/5/10/chartex" xmlns:cx5="http://schemas.microsoft.com/office/drawing/2016/5/11/chartex" xmlns:cx6="http://schemas.microsoft.com/office/drawing/2016/5/12/chartex" xmlns:cx7="http://schemas.microsoft.com/office/drawing/2016/5/13/chartex" xmlns:cx8="http://schemas.microsoft.com/office/drawing/2016/5/14/chartex" xmlns:mc="http://schemas.openxmlformats.org/markup-compatibility/2006" xmlns:aink="http://schemas.microsoft.com/office/drawing/2016/ink" xmlns:am3d="http://schemas.microsoft.com/office/drawing/2017/model3d" xmlns:o="urn:schemas-microsoft-com:office:office" xmlns:r="http://schemas.openxmlformats.org/officeDocument/2006/relationships" xmlns:m="http://schemas.openxmlformats.org/officeDocument/2006/math" xmlns:v="urn:schemas-microsoft-com:vml" xmlns:wp14="http://schemas.microsoft.com/office/word/2010/wordprocessingDrawing" xmlns:wp="http://schemas.openxmlformats.org/drawingml/2006/wordprocessingDrawing" xmlns:w10="urn:schemas-microsoft-com:office:word" xmlns:w="http://schemas.openxmlformats.org/wordprocessingml/2006/main" xmlns:w14="http://schemas.microsoft.com/office/word/2010/wordml" xmlns:w15="http://schemas.microsoft.com/office/word/2012/wordml" xmlns:w16cex="http://schemas.microsoft.com/office/word/2018/wordml/cex" xmlns:w16cid="http://schemas.microsoft.com/office/word/2016/wordml/cid" xmlns:w16="http://schemas.microsoft.com/office/word/2018/wordml" xmlns:w16sdtdh="http://schemas.microsoft.com/office/word/2020/wordml/sdtdatahash" xmlns:w16se="http://schemas.microsoft.com/office/word/2015/wordml/symex" xmlns:wpg="http://schemas.microsoft.com/office/word/2010/wordprocessingGroup" xmlns:wpi="http://schemas.microsoft.com/office/word/2010/wordprocessingInk" xmlns:wne="http://schemas.microsoft.com/office/word/2006/wordml" xmlns:wps="http://schemas.microsoft.com/office/word/2010/wordprocessingShape" mc:Ignorable="w14 w15 w16se w16cid w16 w16cex w16sdtdh wp14">
   <w:abstractNum w:abstractNumId="0" w15:restartNumberingAfterBreak="0">
     <w:nsid w:val="01BE71E3"/>
     <w:multiLevelType w:val="hybridMultilevel"/>
@@ -2997,46 +2735,46 @@
       </w:pPr>
     </w:lvl>
   </w:abstractNum>
-  <w:num w:numId="1" w16cid:durableId="889463669">
+  <w:num w:numId="1">
     <w:abstractNumId w:val="1"/>
   </w:num>
-  <w:num w:numId="2" w16cid:durableId="1065447194">
+  <w:num w:numId="2">
     <w:abstractNumId w:val="8"/>
   </w:num>
-  <w:num w:numId="3" w16cid:durableId="414015911">
+  <w:num w:numId="3">
     <w:abstractNumId w:val="6"/>
   </w:num>
-  <w:num w:numId="4" w16cid:durableId="371341327">
+  <w:num w:numId="4">
     <w:abstractNumId w:val="9"/>
   </w:num>
-  <w:num w:numId="5" w16cid:durableId="488793172">
+  <w:num w:numId="5">
     <w:abstractNumId w:val="2"/>
   </w:num>
-  <w:num w:numId="6" w16cid:durableId="222572128">
+  <w:num w:numId="6">
     <w:abstractNumId w:val="5"/>
   </w:num>
-  <w:num w:numId="7" w16cid:durableId="1628387083">
+  <w:num w:numId="7">
     <w:abstractNumId w:val="7"/>
   </w:num>
-  <w:num w:numId="8" w16cid:durableId="623730672">
+  <w:num w:numId="8">
     <w:abstractNumId w:val="12"/>
   </w:num>
-  <w:num w:numId="9" w16cid:durableId="213202834">
+  <w:num w:numId="9">
     <w:abstractNumId w:val="10"/>
   </w:num>
-  <w:num w:numId="10" w16cid:durableId="1911386868">
+  <w:num w:numId="10">
     <w:abstractNumId w:val="3"/>
   </w:num>
-  <w:num w:numId="11" w16cid:durableId="1542209430">
+  <w:num w:numId="11">
     <w:abstractNumId w:val="4"/>
   </w:num>
-  <w:num w:numId="12" w16cid:durableId="1551377250">
+  <w:num w:numId="12">
     <w:abstractNumId w:val="13"/>
   </w:num>
-  <w:num w:numId="13" w16cid:durableId="9181757">
+  <w:num w:numId="13">
     <w:abstractNumId w:val="0"/>
   </w:num>
-  <w:num w:numId="14" w16cid:durableId="179007649">
+  <w:num w:numId="14">
     <w:abstractNumId w:val="11"/>
   </w:num>
 </w:numbering>

</xml_diff>

<commit_message>
Crud happy function done
</commit_message>
<xml_diff>
--- a/Summary.docx
+++ b/Summary.docx
@@ -119,6 +119,57 @@
     </w:p>
     <w:p>
       <w:pPr>
+        <w:rPr>
+          <w:sz w:val="24"/>
+          <w:szCs w:val="24"/>
+        </w:rPr>
+      </w:pPr>
+      <w:r>
+        <w:rPr>
+          <w:sz w:val="24"/>
+          <w:szCs w:val="24"/>
+        </w:rPr>
+        <w:tab/>
+      </w:r>
+      <w:r>
+        <w:rPr>
+          <w:sz w:val="24"/>
+          <w:szCs w:val="24"/>
+          <w:highlight w:val="cyan"/>
+        </w:rPr>
+        <w:t xml:space="preserve">VALIDATIONS – FORMS – USER ACCESS </w:t>
+      </w:r>
+      <w:proofErr w:type="gramStart"/>
+      <w:r>
+        <w:rPr>
+          <w:sz w:val="24"/>
+          <w:szCs w:val="24"/>
+          <w:highlight w:val="cyan"/>
+        </w:rPr>
+        <w:t>-  ERROR</w:t>
+      </w:r>
+      <w:proofErr w:type="gramEnd"/>
+      <w:r>
+        <w:rPr>
+          <w:sz w:val="24"/>
+          <w:szCs w:val="24"/>
+          <w:highlight w:val="cyan"/>
+        </w:rPr>
+        <w:t xml:space="preserve"> HANDLING</w:t>
+      </w:r>
+    </w:p>
+    <w:p>
+      <w:pPr>
+        <w:rPr>
+          <w:b/>
+          <w:bCs/>
+          <w:sz w:val="24"/>
+          <w:szCs w:val="24"/>
+        </w:rPr>
+      </w:pPr>
+    </w:p>
+    <w:p>
+      <w:pPr>
         <w:pStyle w:val="ListParagraph"/>
         <w:numPr>
           <w:ilvl w:val="0"/>
@@ -223,7 +274,16 @@
           <w:szCs w:val="24"/>
           <w:highlight w:val="red"/>
         </w:rPr>
-        <w:t>unverified users</w:t>
+        <w:t xml:space="preserve">unverified </w:t>
+      </w:r>
+      <w:proofErr w:type="gramStart"/>
+      <w:r>
+        <w:rPr>
+          <w:sz w:val="24"/>
+          <w:szCs w:val="24"/>
+          <w:highlight w:val="red"/>
+        </w:rPr>
+        <w:t>users</w:t>
       </w:r>
       <w:r>
         <w:rPr>
@@ -237,7 +297,15 @@
           <w:sz w:val="24"/>
           <w:szCs w:val="24"/>
         </w:rPr>
-        <w:t xml:space="preserve"> - validation,</w:t>
+        <w:t xml:space="preserve"> -</w:t>
+      </w:r>
+      <w:proofErr w:type="gramEnd"/>
+      <w:r>
+        <w:rPr>
+          <w:sz w:val="24"/>
+          <w:szCs w:val="24"/>
+        </w:rPr>
+        <w:t xml:space="preserve"> validation,</w:t>
       </w:r>
       <w:r>
         <w:rPr>
@@ -281,7 +349,23 @@
           <w:sz w:val="24"/>
           <w:szCs w:val="24"/>
         </w:rPr>
-        <w:t>-number of users (each batch yr &amp; programs)</w:t>
+        <w:t xml:space="preserve">-number of users (each batch </w:t>
+      </w:r>
+      <w:proofErr w:type="spellStart"/>
+      <w:r>
+        <w:rPr>
+          <w:sz w:val="24"/>
+          <w:szCs w:val="24"/>
+        </w:rPr>
+        <w:t>yr</w:t>
+      </w:r>
+      <w:proofErr w:type="spellEnd"/>
+      <w:r>
+        <w:rPr>
+          <w:sz w:val="24"/>
+          <w:szCs w:val="24"/>
+        </w:rPr>
+        <w:t xml:space="preserve"> &amp; programs)</w:t>
       </w:r>
     </w:p>
     <w:p>
@@ -397,7 +481,16 @@
           <w:szCs w:val="24"/>
           <w:highlight w:val="red"/>
         </w:rPr>
-        <w:t>-access management</w:t>
+        <w:t xml:space="preserve">-access </w:t>
+      </w:r>
+      <w:proofErr w:type="gramStart"/>
+      <w:r>
+        <w:rPr>
+          <w:sz w:val="24"/>
+          <w:szCs w:val="24"/>
+          <w:highlight w:val="red"/>
+        </w:rPr>
+        <w:t>management</w:t>
       </w:r>
       <w:r>
         <w:rPr>
@@ -418,7 +511,15 @@
           <w:sz w:val="24"/>
           <w:szCs w:val="24"/>
         </w:rPr>
-        <w:t>-validation, design, and animation</w:t>
+        <w:t>-</w:t>
+      </w:r>
+      <w:proofErr w:type="gramEnd"/>
+      <w:r>
+        <w:rPr>
+          <w:sz w:val="24"/>
+          <w:szCs w:val="24"/>
+        </w:rPr>
+        <w:t>validation, design, and animation</w:t>
       </w:r>
     </w:p>
     <w:p>
@@ -443,9 +544,23 @@
         <w:rPr>
           <w:sz w:val="24"/>
           <w:szCs w:val="24"/>
-          <w:highlight w:val="yellow"/>
+          <w:highlight w:val="red"/>
         </w:rPr>
         <w:t>profile management</w:t>
+      </w:r>
+      <w:r>
+        <w:rPr>
+          <w:sz w:val="24"/>
+          <w:szCs w:val="24"/>
+        </w:rPr>
+        <w:t xml:space="preserve"> </w:t>
+      </w:r>
+      <w:r>
+        <w:rPr>
+          <w:sz w:val="24"/>
+          <w:szCs w:val="24"/>
+        </w:rPr>
+        <w:t>-validation, design, and animation</w:t>
       </w:r>
     </w:p>
     <w:p>
@@ -499,7 +614,7 @@
           <w:sz w:val="24"/>
           <w:szCs w:val="24"/>
         </w:rPr>
-        <w:t>edit delete</w:t>
+        <w:t>-validation, design, and animation</w:t>
       </w:r>
     </w:p>
     <w:p>
@@ -514,8 +629,23 @@
         <w:rPr>
           <w:sz w:val="24"/>
           <w:szCs w:val="24"/>
-        </w:rPr>
-        <w:t>-events,</w:t>
+          <w:highlight w:val="red"/>
+        </w:rPr>
+        <w:t>-events</w:t>
+      </w:r>
+      <w:r>
+        <w:rPr>
+          <w:sz w:val="24"/>
+          <w:szCs w:val="24"/>
+        </w:rPr>
+        <w:t>,</w:t>
+      </w:r>
+      <w:r>
+        <w:rPr>
+          <w:sz w:val="24"/>
+          <w:szCs w:val="24"/>
+        </w:rPr>
+        <w:t xml:space="preserve"> </w:t>
       </w:r>
     </w:p>
     <w:p>
@@ -524,15 +654,40 @@
         <w:rPr>
           <w:sz w:val="24"/>
           <w:szCs w:val="24"/>
-        </w:rPr>
-      </w:pPr>
-      <w:r>
-        <w:rPr>
-          <w:sz w:val="24"/>
-          <w:szCs w:val="24"/>
+          <w:highlight w:val="red"/>
+        </w:rPr>
+      </w:pPr>
+      <w:r>
+        <w:rPr>
+          <w:sz w:val="24"/>
+          <w:szCs w:val="24"/>
+          <w:highlight w:val="red"/>
         </w:rPr>
         <w:t>- job listing</w:t>
       </w:r>
+      <w:r>
+        <w:rPr>
+          <w:sz w:val="24"/>
+          <w:szCs w:val="24"/>
+          <w:highlight w:val="red"/>
+        </w:rPr>
+        <w:t xml:space="preserve"> –</w:t>
+      </w:r>
+      <w:r>
+        <w:rPr>
+          <w:sz w:val="24"/>
+          <w:szCs w:val="24"/>
+          <w:highlight w:val="red"/>
+        </w:rPr>
+        <w:t xml:space="preserve"> </w:t>
+      </w:r>
+      <w:r>
+        <w:rPr>
+          <w:sz w:val="24"/>
+          <w:szCs w:val="24"/>
+        </w:rPr>
+        <w:t>-validation, design, and animation</w:t>
+      </w:r>
     </w:p>
     <w:p>
       <w:pPr>
@@ -546,25 +701,52 @@
         <w:rPr>
           <w:sz w:val="24"/>
           <w:szCs w:val="24"/>
+          <w:highlight w:val="red"/>
         </w:rPr>
         <w:t>-forum</w:t>
       </w:r>
-    </w:p>
-    <w:p>
-      <w:pPr>
-        <w:rPr>
-          <w:sz w:val="24"/>
-          <w:szCs w:val="24"/>
-        </w:rPr>
-      </w:pPr>
-      <w:r>
-        <w:rPr>
-          <w:sz w:val="24"/>
-          <w:szCs w:val="24"/>
-        </w:rPr>
-        <w:tab/>
-        <w:t>-</w:t>
-      </w:r>
+      <w:r>
+        <w:rPr>
+          <w:sz w:val="24"/>
+          <w:szCs w:val="24"/>
+        </w:rPr>
+        <w:t xml:space="preserve"> - </w:t>
+      </w:r>
+      <w:r>
+        <w:rPr>
+          <w:sz w:val="24"/>
+          <w:szCs w:val="24"/>
+        </w:rPr>
+        <w:t>-validation, design, and animation</w:t>
+      </w:r>
+    </w:p>
+    <w:p>
+      <w:pPr>
+        <w:ind w:left="1440" w:firstLine="720"/>
+        <w:rPr>
+          <w:sz w:val="24"/>
+          <w:szCs w:val="24"/>
+        </w:rPr>
+      </w:pPr>
+    </w:p>
+    <w:p>
+      <w:pPr>
+        <w:ind w:left="1440" w:firstLine="720"/>
+        <w:rPr>
+          <w:sz w:val="24"/>
+          <w:szCs w:val="24"/>
+          <w:highlight w:val="yellow"/>
+        </w:rPr>
+      </w:pPr>
+    </w:p>
+    <w:p>
+      <w:pPr>
+        <w:ind w:left="1440" w:firstLine="720"/>
+        <w:rPr>
+          <w:sz w:val="24"/>
+          <w:szCs w:val="24"/>
+        </w:rPr>
+      </w:pPr>
     </w:p>
     <w:p>
       <w:pPr>
@@ -822,8 +1004,86 @@
           <w:szCs w:val="28"/>
           <w:highlight w:val="yellow"/>
         </w:rPr>
-        <w:t>location address : Brgy. Burol, City of Dasmariñas</w:t>
-      </w:r>
+        <w:t xml:space="preserve">location </w:t>
+      </w:r>
+      <w:proofErr w:type="gramStart"/>
+      <w:r>
+        <w:rPr>
+          <w:b/>
+          <w:bCs/>
+          <w:sz w:val="28"/>
+          <w:szCs w:val="28"/>
+          <w:highlight w:val="yellow"/>
+        </w:rPr>
+        <w:t>address :</w:t>
+      </w:r>
+      <w:proofErr w:type="gramEnd"/>
+      <w:r>
+        <w:rPr>
+          <w:b/>
+          <w:bCs/>
+          <w:sz w:val="28"/>
+          <w:szCs w:val="28"/>
+          <w:highlight w:val="yellow"/>
+        </w:rPr>
+        <w:t xml:space="preserve"> </w:t>
+      </w:r>
+      <w:proofErr w:type="spellStart"/>
+      <w:r>
+        <w:rPr>
+          <w:b/>
+          <w:bCs/>
+          <w:sz w:val="28"/>
+          <w:szCs w:val="28"/>
+          <w:highlight w:val="yellow"/>
+        </w:rPr>
+        <w:t>Brgy</w:t>
+      </w:r>
+      <w:proofErr w:type="spellEnd"/>
+      <w:r>
+        <w:rPr>
+          <w:b/>
+          <w:bCs/>
+          <w:sz w:val="28"/>
+          <w:szCs w:val="28"/>
+          <w:highlight w:val="yellow"/>
+        </w:rPr>
+        <w:t xml:space="preserve">. </w:t>
+      </w:r>
+      <w:proofErr w:type="spellStart"/>
+      <w:r>
+        <w:rPr>
+          <w:b/>
+          <w:bCs/>
+          <w:sz w:val="28"/>
+          <w:szCs w:val="28"/>
+          <w:highlight w:val="yellow"/>
+        </w:rPr>
+        <w:t>Burol</w:t>
+      </w:r>
+      <w:proofErr w:type="spellEnd"/>
+      <w:r>
+        <w:rPr>
+          <w:b/>
+          <w:bCs/>
+          <w:sz w:val="28"/>
+          <w:szCs w:val="28"/>
+          <w:highlight w:val="yellow"/>
+        </w:rPr>
+        <w:t xml:space="preserve">, City of </w:t>
+      </w:r>
+      <w:proofErr w:type="spellStart"/>
+      <w:r>
+        <w:rPr>
+          <w:b/>
+          <w:bCs/>
+          <w:sz w:val="28"/>
+          <w:szCs w:val="28"/>
+          <w:highlight w:val="yellow"/>
+        </w:rPr>
+        <w:t>Dasmariñas</w:t>
+      </w:r>
+      <w:proofErr w:type="spellEnd"/>
     </w:p>
     <w:p>
       <w:pPr>
@@ -844,7 +1104,29 @@
           <w:szCs w:val="28"/>
           <w:highlight w:val="yellow"/>
         </w:rPr>
-        <w:t>official email address : admissionandtesting@kld.edu.ph</w:t>
+        <w:t xml:space="preserve">official email </w:t>
+      </w:r>
+      <w:proofErr w:type="gramStart"/>
+      <w:r>
+        <w:rPr>
+          <w:b/>
+          <w:bCs/>
+          <w:sz w:val="28"/>
+          <w:szCs w:val="28"/>
+          <w:highlight w:val="yellow"/>
+        </w:rPr>
+        <w:t>address :</w:t>
+      </w:r>
+      <w:proofErr w:type="gramEnd"/>
+      <w:r>
+        <w:rPr>
+          <w:b/>
+          <w:bCs/>
+          <w:sz w:val="28"/>
+          <w:szCs w:val="28"/>
+          <w:highlight w:val="yellow"/>
+        </w:rPr>
+        <w:t xml:space="preserve"> admissionandtesting@kld.edu.ph</w:t>
       </w:r>
     </w:p>
     <w:p>
@@ -888,7 +1170,29 @@
           <w:szCs w:val="28"/>
           <w:highlight w:val="yellow"/>
         </w:rPr>
-        <w:t>official website : https://www.kld.edu.ph/</w:t>
+        <w:t xml:space="preserve">official </w:t>
+      </w:r>
+      <w:proofErr w:type="gramStart"/>
+      <w:r>
+        <w:rPr>
+          <w:b/>
+          <w:bCs/>
+          <w:sz w:val="28"/>
+          <w:szCs w:val="28"/>
+          <w:highlight w:val="yellow"/>
+        </w:rPr>
+        <w:t>website :</w:t>
+      </w:r>
+      <w:proofErr w:type="gramEnd"/>
+      <w:r>
+        <w:rPr>
+          <w:b/>
+          <w:bCs/>
+          <w:sz w:val="28"/>
+          <w:szCs w:val="28"/>
+          <w:highlight w:val="yellow"/>
+        </w:rPr>
+        <w:t xml:space="preserve"> https://www.kld.edu.ph/</w:t>
       </w:r>
     </w:p>
     <w:p>
@@ -923,15 +1227,39 @@
           <w:szCs w:val="28"/>
         </w:rPr>
       </w:pPr>
-      <w:r>
-        <w:rPr>
-          <w:b/>
-          <w:bCs/>
-          <w:sz w:val="28"/>
-          <w:szCs w:val="28"/>
-          <w:highlight w:val="yellow"/>
-        </w:rPr>
-        <w:t>youtube : https://www.youtube.com/@KLDAVP</w:t>
+      <w:proofErr w:type="spellStart"/>
+      <w:proofErr w:type="gramStart"/>
+      <w:r>
+        <w:rPr>
+          <w:b/>
+          <w:bCs/>
+          <w:sz w:val="28"/>
+          <w:szCs w:val="28"/>
+          <w:highlight w:val="yellow"/>
+        </w:rPr>
+        <w:t>youtube</w:t>
+      </w:r>
+      <w:proofErr w:type="spellEnd"/>
+      <w:r>
+        <w:rPr>
+          <w:b/>
+          <w:bCs/>
+          <w:sz w:val="28"/>
+          <w:szCs w:val="28"/>
+          <w:highlight w:val="yellow"/>
+        </w:rPr>
+        <w:t xml:space="preserve"> :</w:t>
+      </w:r>
+      <w:proofErr w:type="gramEnd"/>
+      <w:r>
+        <w:rPr>
+          <w:b/>
+          <w:bCs/>
+          <w:sz w:val="28"/>
+          <w:szCs w:val="28"/>
+          <w:highlight w:val="yellow"/>
+        </w:rPr>
+        <w:t xml:space="preserve"> https://www.youtube.com/@KLDAVP</w:t>
       </w:r>
     </w:p>
     <w:p>
@@ -1111,7 +1439,39 @@
           <w:sz w:val="24"/>
           <w:szCs w:val="24"/>
         </w:rPr>
-        <w:t>b. yearly notification to update their status. (via gmail/system)</w:t>
+        <w:t>b. yearly notification to update their status. (</w:t>
+      </w:r>
+      <w:proofErr w:type="gramStart"/>
+      <w:r>
+        <w:rPr>
+          <w:sz w:val="24"/>
+          <w:szCs w:val="24"/>
+        </w:rPr>
+        <w:t>via</w:t>
+      </w:r>
+      <w:proofErr w:type="gramEnd"/>
+      <w:r>
+        <w:rPr>
+          <w:sz w:val="24"/>
+          <w:szCs w:val="24"/>
+        </w:rPr>
+        <w:t xml:space="preserve"> </w:t>
+      </w:r>
+      <w:proofErr w:type="spellStart"/>
+      <w:r>
+        <w:rPr>
+          <w:sz w:val="24"/>
+          <w:szCs w:val="24"/>
+        </w:rPr>
+        <w:t>gmail</w:t>
+      </w:r>
+      <w:proofErr w:type="spellEnd"/>
+      <w:r>
+        <w:rPr>
+          <w:sz w:val="24"/>
+          <w:szCs w:val="24"/>
+        </w:rPr>
+        <w:t>/system)</w:t>
       </w:r>
     </w:p>
     <w:p>
@@ -1194,7 +1554,33 @@
           <w:sz w:val="24"/>
           <w:szCs w:val="24"/>
         </w:rPr>
-        <w:t>c. job listing (naka sort, each programs offer a specific job)</w:t>
+        <w:t xml:space="preserve">c. </w:t>
+      </w:r>
+      <w:r>
+        <w:rPr>
+          <w:sz w:val="24"/>
+          <w:szCs w:val="24"/>
+          <w:highlight w:val="yellow"/>
+        </w:rPr>
+        <w:t>job listing (</w:t>
+      </w:r>
+      <w:proofErr w:type="spellStart"/>
+      <w:r>
+        <w:rPr>
+          <w:sz w:val="24"/>
+          <w:szCs w:val="24"/>
+          <w:highlight w:val="yellow"/>
+        </w:rPr>
+        <w:t>naka</w:t>
+      </w:r>
+      <w:proofErr w:type="spellEnd"/>
+      <w:r>
+        <w:rPr>
+          <w:sz w:val="24"/>
+          <w:szCs w:val="24"/>
+          <w:highlight w:val="yellow"/>
+        </w:rPr>
+        <w:t xml:space="preserve"> sort, each programs offer a specific job)</w:t>
       </w:r>
     </w:p>
     <w:p>
@@ -1211,6 +1597,7 @@
           <w:sz w:val="24"/>
           <w:szCs w:val="24"/>
         </w:rPr>
+        <w:lastRenderedPageBreak/>
         <w:t>d. forum (alumni can add)</w:t>
       </w:r>
     </w:p>
@@ -1289,7 +1676,6 @@
           <w:sz w:val="24"/>
           <w:szCs w:val="24"/>
         </w:rPr>
-        <w:lastRenderedPageBreak/>
         <w:t xml:space="preserve">b. 4.2 Usability, </w:t>
       </w:r>
     </w:p>

</xml_diff>

<commit_message>
Survey Done and Logout landing page
</commit_message>
<xml_diff>
--- a/Summary.docx
+++ b/Summary.docx
@@ -1614,14 +1614,16 @@
           <w:bCs/>
           <w:sz w:val="24"/>
           <w:szCs w:val="24"/>
-        </w:rPr>
-      </w:pPr>
-      <w:r>
-        <w:rPr>
-          <w:b/>
-          <w:bCs/>
-          <w:sz w:val="24"/>
-          <w:szCs w:val="24"/>
+          <w:highlight w:val="red"/>
+        </w:rPr>
+      </w:pPr>
+      <w:r>
+        <w:rPr>
+          <w:b/>
+          <w:bCs/>
+          <w:sz w:val="24"/>
+          <w:szCs w:val="24"/>
+          <w:highlight w:val="red"/>
         </w:rPr>
         <w:t>survey/feedback before logging-out (for ISO)</w:t>
       </w:r>
@@ -1631,18 +1633,51 @@
           <w:bCs/>
           <w:sz w:val="24"/>
           <w:szCs w:val="24"/>
+          <w:highlight w:val="red"/>
         </w:rPr>
         <w:t xml:space="preserve"> </w:t>
       </w:r>
+      <w:proofErr w:type="gramStart"/>
       <w:r>
         <w:rPr>
           <w:rFonts w:ascii="Segoe UI Historic" w:hAnsi="Segoe UI Historic" w:cs="Segoe UI Historic"/>
           <w:color w:val="E2E5E9"/>
           <w:sz w:val="23"/>
           <w:szCs w:val="23"/>
+          <w:highlight w:val="red"/>
           <w:shd w:val="clear" w:color="auto" w:fill="303030"/>
         </w:rPr>
         <w:t xml:space="preserve">weekly </w:t>
+      </w:r>
+      <w:r>
+        <w:rPr>
+          <w:rFonts w:ascii="Segoe UI Historic" w:hAnsi="Segoe UI Historic" w:cs="Segoe UI Historic"/>
+          <w:color w:val="E2E5E9"/>
+          <w:sz w:val="23"/>
+          <w:szCs w:val="23"/>
+          <w:highlight w:val="red"/>
+          <w:shd w:val="clear" w:color="auto" w:fill="303030"/>
+        </w:rPr>
+        <w:t xml:space="preserve"> -</w:t>
+      </w:r>
+      <w:proofErr w:type="gramEnd"/>
+      <w:r>
+        <w:rPr>
+          <w:rFonts w:ascii="Segoe UI Historic" w:hAnsi="Segoe UI Historic" w:cs="Segoe UI Historic"/>
+          <w:color w:val="E2E5E9"/>
+          <w:sz w:val="23"/>
+          <w:szCs w:val="23"/>
+          <w:highlight w:val="red"/>
+          <w:shd w:val="clear" w:color="auto" w:fill="303030"/>
+        </w:rPr>
+        <w:t xml:space="preserve"> </w:t>
+      </w:r>
+      <w:r>
+        <w:rPr>
+          <w:sz w:val="24"/>
+          <w:szCs w:val="24"/>
+        </w:rPr>
+        <w:t>validation, design, and animation</w:t>
       </w:r>
     </w:p>
     <w:p>
@@ -1652,12 +1687,14 @@
         <w:rPr>
           <w:sz w:val="24"/>
           <w:szCs w:val="24"/>
-        </w:rPr>
-      </w:pPr>
-      <w:r>
-        <w:rPr>
-          <w:sz w:val="24"/>
-          <w:szCs w:val="24"/>
+          <w:highlight w:val="red"/>
+        </w:rPr>
+      </w:pPr>
+      <w:r>
+        <w:rPr>
+          <w:sz w:val="24"/>
+          <w:szCs w:val="24"/>
+          <w:highlight w:val="red"/>
         </w:rPr>
         <w:t>a. 4.1 Functionality,</w:t>
       </w:r>
@@ -1669,12 +1706,14 @@
         <w:rPr>
           <w:sz w:val="24"/>
           <w:szCs w:val="24"/>
-        </w:rPr>
-      </w:pPr>
-      <w:r>
-        <w:rPr>
-          <w:sz w:val="24"/>
-          <w:szCs w:val="24"/>
+          <w:highlight w:val="red"/>
+        </w:rPr>
+      </w:pPr>
+      <w:r>
+        <w:rPr>
+          <w:sz w:val="24"/>
+          <w:szCs w:val="24"/>
+          <w:highlight w:val="red"/>
         </w:rPr>
         <w:t xml:space="preserve">b. 4.2 Usability, </w:t>
       </w:r>
@@ -1692,6 +1731,7 @@
         <w:rPr>
           <w:sz w:val="24"/>
           <w:szCs w:val="24"/>
+          <w:highlight w:val="red"/>
         </w:rPr>
         <w:t>c. 4.3 Maintainability.</w:t>
       </w:r>
@@ -1725,14 +1765,31 @@
         <w:rPr>
           <w:sz w:val="24"/>
           <w:szCs w:val="24"/>
-        </w:rPr>
-      </w:pPr>
-      <w:r>
-        <w:rPr>
-          <w:sz w:val="24"/>
-          <w:szCs w:val="24"/>
+          <w:highlight w:val="yellow"/>
+        </w:rPr>
+      </w:pPr>
+      <w:r>
+        <w:rPr>
+          <w:sz w:val="24"/>
+          <w:szCs w:val="24"/>
+          <w:highlight w:val="red"/>
         </w:rPr>
         <w:t>Landing page.</w:t>
+      </w:r>
+      <w:r>
+        <w:rPr>
+          <w:sz w:val="24"/>
+          <w:szCs w:val="24"/>
+          <w:highlight w:val="red"/>
+        </w:rPr>
+        <w:t xml:space="preserve">  </w:t>
+      </w:r>
+      <w:r>
+        <w:rPr>
+          <w:sz w:val="24"/>
+          <w:szCs w:val="24"/>
+        </w:rPr>
+        <w:t>design, and animation</w:t>
       </w:r>
     </w:p>
     <w:p>

</xml_diff>

<commit_message>
login-logout-privacy-registration design and animationdone and validation done
</commit_message>
<xml_diff>
--- a/Summary.docx
+++ b/Summary.docx
@@ -326,6 +326,7 @@
         </w:rPr>
         <w:t>-number of users (</w:t>
       </w:r>
+      <w:proofErr w:type="spellStart"/>
       <w:r>
         <w:rPr>
           <w:sz w:val="24"/>
@@ -334,6 +335,7 @@
         </w:rPr>
         <w:t>degree_obtained</w:t>
       </w:r>
+      <w:proofErr w:type="spellEnd"/>
       <w:r>
         <w:rPr>
           <w:sz w:val="24"/>
@@ -376,6 +378,7 @@
         </w:rPr>
         <w:t>-number of users (</w:t>
       </w:r>
+      <w:proofErr w:type="spellStart"/>
       <w:r>
         <w:rPr>
           <w:rFonts w:ascii="Arial" w:hAnsi="Arial" w:cs="Arial"/>
@@ -389,6 +392,7 @@
         </w:rPr>
         <w:t>graduation_year</w:t>
       </w:r>
+      <w:proofErr w:type="spellEnd"/>
       <w:r>
         <w:rPr>
           <w:sz w:val="24"/>
@@ -519,7 +523,25 @@
           <w:szCs w:val="24"/>
           <w:highlight w:val="yellow"/>
         </w:rPr>
-        <w:t>about Functionality,Usability, and Maintainability.</w:t>
+        <w:t xml:space="preserve">about </w:t>
+      </w:r>
+      <w:proofErr w:type="spellStart"/>
+      <w:r>
+        <w:rPr>
+          <w:sz w:val="24"/>
+          <w:szCs w:val="24"/>
+          <w:highlight w:val="yellow"/>
+        </w:rPr>
+        <w:t>Functionality,Usability</w:t>
+      </w:r>
+      <w:proofErr w:type="spellEnd"/>
+      <w:r>
+        <w:rPr>
+          <w:sz w:val="24"/>
+          <w:szCs w:val="24"/>
+          <w:highlight w:val="yellow"/>
+        </w:rPr>
+        <w:t>, and Maintainability.</w:t>
       </w:r>
     </w:p>
     <w:p>
@@ -725,8 +747,17 @@
           <w:sz w:val="24"/>
           <w:szCs w:val="24"/>
         </w:rPr>
-        <w:t xml:space="preserve"> – add loading for verfy</w:t>
-      </w:r>
+        <w:t xml:space="preserve"> – add loading for </w:t>
+      </w:r>
+      <w:proofErr w:type="spellStart"/>
+      <w:r>
+        <w:rPr>
+          <w:sz w:val="24"/>
+          <w:szCs w:val="24"/>
+        </w:rPr>
+        <w:t>verfy</w:t>
+      </w:r>
+      <w:proofErr w:type="spellEnd"/>
     </w:p>
     <w:p>
       <w:pPr>
@@ -923,14 +954,14 @@
           <w:sz w:val="24"/>
           <w:szCs w:val="24"/>
         </w:rPr>
-        <w:t xml:space="preserve"> - </w:t>
-      </w:r>
-      <w:r>
-        <w:rPr>
-          <w:sz w:val="24"/>
-          <w:szCs w:val="24"/>
-        </w:rPr>
-        <w:t>validation, design, and animation</w:t>
+        <w:t xml:space="preserve"> </w:t>
+      </w:r>
+      <w:r>
+        <w:rPr>
+          <w:sz w:val="24"/>
+          <w:szCs w:val="24"/>
+        </w:rPr>
+        <w:t>, design, and animation</w:t>
       </w:r>
     </w:p>
     <w:p>
@@ -1247,8 +1278,64 @@
           <w:szCs w:val="28"/>
           <w:highlight w:val="yellow"/>
         </w:rPr>
-        <w:t>location address : Brgy. Burol, City of Dasmariñas</w:t>
-      </w:r>
+        <w:t xml:space="preserve">location address : </w:t>
+      </w:r>
+      <w:proofErr w:type="spellStart"/>
+      <w:r>
+        <w:rPr>
+          <w:b/>
+          <w:bCs/>
+          <w:sz w:val="28"/>
+          <w:szCs w:val="28"/>
+          <w:highlight w:val="yellow"/>
+        </w:rPr>
+        <w:t>Brgy</w:t>
+      </w:r>
+      <w:proofErr w:type="spellEnd"/>
+      <w:r>
+        <w:rPr>
+          <w:b/>
+          <w:bCs/>
+          <w:sz w:val="28"/>
+          <w:szCs w:val="28"/>
+          <w:highlight w:val="yellow"/>
+        </w:rPr>
+        <w:t xml:space="preserve">. </w:t>
+      </w:r>
+      <w:proofErr w:type="spellStart"/>
+      <w:r>
+        <w:rPr>
+          <w:b/>
+          <w:bCs/>
+          <w:sz w:val="28"/>
+          <w:szCs w:val="28"/>
+          <w:highlight w:val="yellow"/>
+        </w:rPr>
+        <w:t>Burol</w:t>
+      </w:r>
+      <w:proofErr w:type="spellEnd"/>
+      <w:r>
+        <w:rPr>
+          <w:b/>
+          <w:bCs/>
+          <w:sz w:val="28"/>
+          <w:szCs w:val="28"/>
+          <w:highlight w:val="yellow"/>
+        </w:rPr>
+        <w:t xml:space="preserve">, City of </w:t>
+      </w:r>
+      <w:proofErr w:type="spellStart"/>
+      <w:r>
+        <w:rPr>
+          <w:b/>
+          <w:bCs/>
+          <w:sz w:val="28"/>
+          <w:szCs w:val="28"/>
+          <w:highlight w:val="yellow"/>
+        </w:rPr>
+        <w:t>Dasmariñas</w:t>
+      </w:r>
+      <w:proofErr w:type="spellEnd"/>
     </w:p>
     <w:p>
       <w:pPr>
@@ -1348,15 +1435,27 @@
           <w:szCs w:val="28"/>
         </w:rPr>
       </w:pPr>
-      <w:r>
-        <w:rPr>
-          <w:b/>
-          <w:bCs/>
-          <w:sz w:val="28"/>
-          <w:szCs w:val="28"/>
-          <w:highlight w:val="yellow"/>
-        </w:rPr>
-        <w:t>youtube : https://www.youtube.com/@KLDAVP</w:t>
+      <w:proofErr w:type="spellStart"/>
+      <w:r>
+        <w:rPr>
+          <w:b/>
+          <w:bCs/>
+          <w:sz w:val="28"/>
+          <w:szCs w:val="28"/>
+          <w:highlight w:val="yellow"/>
+        </w:rPr>
+        <w:t>youtube</w:t>
+      </w:r>
+      <w:proofErr w:type="spellEnd"/>
+      <w:r>
+        <w:rPr>
+          <w:b/>
+          <w:bCs/>
+          <w:sz w:val="28"/>
+          <w:szCs w:val="28"/>
+          <w:highlight w:val="yellow"/>
+        </w:rPr>
+        <w:t xml:space="preserve"> : https://www.youtube.com/@KLDAVP</w:t>
       </w:r>
     </w:p>
     <w:p>
@@ -1537,7 +1636,23 @@
           <w:sz w:val="24"/>
           <w:szCs w:val="24"/>
         </w:rPr>
-        <w:t>b. yearly notification to update their status. (via gmail/system)</w:t>
+        <w:t xml:space="preserve">b. yearly notification to update their status. (via </w:t>
+      </w:r>
+      <w:proofErr w:type="spellStart"/>
+      <w:r>
+        <w:rPr>
+          <w:sz w:val="24"/>
+          <w:szCs w:val="24"/>
+        </w:rPr>
+        <w:t>gmail</w:t>
+      </w:r>
+      <w:proofErr w:type="spellEnd"/>
+      <w:r>
+        <w:rPr>
+          <w:sz w:val="24"/>
+          <w:szCs w:val="24"/>
+        </w:rPr>
+        <w:t>/system)</w:t>
       </w:r>
     </w:p>
     <w:p>
@@ -1628,7 +1743,25 @@
           <w:szCs w:val="24"/>
           <w:highlight w:val="yellow"/>
         </w:rPr>
-        <w:t>job listing (naka sort, each programs offer a specific job)</w:t>
+        <w:t>job listing (</w:t>
+      </w:r>
+      <w:proofErr w:type="spellStart"/>
+      <w:r>
+        <w:rPr>
+          <w:sz w:val="24"/>
+          <w:szCs w:val="24"/>
+          <w:highlight w:val="yellow"/>
+        </w:rPr>
+        <w:t>naka</w:t>
+      </w:r>
+      <w:proofErr w:type="spellEnd"/>
+      <w:r>
+        <w:rPr>
+          <w:sz w:val="24"/>
+          <w:szCs w:val="24"/>
+          <w:highlight w:val="yellow"/>
+        </w:rPr>
+        <w:t xml:space="preserve"> sort, each programs offer a specific job)</w:t>
       </w:r>
     </w:p>
     <w:p>

</xml_diff>